<commit_message>
changed names of some agile files
</commit_message>
<xml_diff>
--- a/Agile/Use Case Descriptions.docx
+++ b/Agile/Use Case Descriptions.docx
@@ -181,12 +181,15 @@
         <w:pStyle w:val="ListParagraph"/>
         <w:numPr>
           <w:ilvl w:val="0"/>
-          <w:numId w:val="2"/>
+          <w:numId w:val="4"/>
         </w:numPr>
         <w:spacing w:line="240" w:lineRule="auto"/>
       </w:pPr>
       <w:r>
-        <w:t>Traveler selects the “Plan a Trip” Button on the main menu.</w:t>
+        <w:t>The t</w:t>
+      </w:r>
+      <w:r>
+        <w:t>raveler selects the “Plan a Trip” Button on the main menu.</w:t>
       </w:r>
     </w:p>
     <w:p>
@@ -194,7 +197,7 @@
         <w:pStyle w:val="ListParagraph"/>
         <w:numPr>
           <w:ilvl w:val="0"/>
-          <w:numId w:val="2"/>
+          <w:numId w:val="4"/>
         </w:numPr>
         <w:spacing w:line="240" w:lineRule="auto"/>
       </w:pPr>
@@ -207,28 +210,98 @@
         <w:pStyle w:val="ListParagraph"/>
         <w:numPr>
           <w:ilvl w:val="1"/>
-          <w:numId w:val="2"/>
+          <w:numId w:val="4"/>
         </w:numPr>
         <w:spacing w:line="240" w:lineRule="auto"/>
       </w:pPr>
       <w:r>
-        <w:t>Closest City plan</w:t>
+        <w:t>11 Cities</w:t>
+      </w:r>
+      <w:r>
+        <w:t xml:space="preserve"> plan</w:t>
       </w:r>
       <w:r>
         <w:t xml:space="preserve"> (choose </w:t>
       </w:r>
-      <w:bookmarkStart w:id="0" w:name="_GoBack"/>
-      <w:bookmarkEnd w:id="0"/>
+      <w:r>
+        <w:t xml:space="preserve">starting city, and </w:t>
+      </w:r>
     </w:p>
     <w:p>
       <w:pPr>
         <w:pStyle w:val="ListParagraph"/>
         <w:numPr>
           <w:ilvl w:val="1"/>
-          <w:numId w:val="2"/>
+          <w:numId w:val="4"/>
         </w:numPr>
         <w:spacing w:line="240" w:lineRule="auto"/>
       </w:pPr>
+      <w:r>
+        <w:t>Closest Cities From London plan</w:t>
+      </w:r>
+    </w:p>
+    <w:p>
+      <w:pPr>
+        <w:pStyle w:val="ListParagraph"/>
+        <w:numPr>
+          <w:ilvl w:val="1"/>
+          <w:numId w:val="4"/>
+        </w:numPr>
+        <w:spacing w:line="240" w:lineRule="auto"/>
+      </w:pPr>
+      <w:r>
+        <w:t>Custom Trip plan</w:t>
+      </w:r>
+    </w:p>
+    <w:p>
+      <w:pPr>
+        <w:pStyle w:val="ListParagraph"/>
+        <w:numPr>
+          <w:ilvl w:val="0"/>
+          <w:numId w:val="4"/>
+        </w:numPr>
+        <w:spacing w:line="240" w:lineRule="auto"/>
+      </w:pPr>
+      <w:r>
+        <w:t>The user will select their desired trip plan they would like to proceed with</w:t>
+      </w:r>
+      <w:r>
+        <w:t xml:space="preserve"> and select the next button to proceed</w:t>
+      </w:r>
+      <w:r>
+        <w:t>.</w:t>
+      </w:r>
+    </w:p>
+    <w:p>
+      <w:pPr>
+        <w:pStyle w:val="ListParagraph"/>
+        <w:numPr>
+          <w:ilvl w:val="0"/>
+          <w:numId w:val="4"/>
+        </w:numPr>
+        <w:spacing w:line="240" w:lineRule="auto"/>
+      </w:pPr>
+      <w:r>
+        <w:t xml:space="preserve">The system </w:t>
+      </w:r>
+      <w:r>
+        <w:t>will present the traveler with a list of cities that the user is able to visit</w:t>
+      </w:r>
+    </w:p>
+    <w:p>
+      <w:pPr>
+        <w:pStyle w:val="ListParagraph"/>
+        <w:numPr>
+          <w:ilvl w:val="0"/>
+          <w:numId w:val="4"/>
+        </w:numPr>
+        <w:spacing w:line="240" w:lineRule="auto"/>
+      </w:pPr>
+      <w:r>
+        <w:t>The user</w:t>
+      </w:r>
+      <w:bookmarkStart w:id="0" w:name="_GoBack"/>
+      <w:bookmarkEnd w:id="0"/>
     </w:p>
     <w:sectPr>
       <w:pgSz w:w="12240" w:h="15840" w:code="1"/>
@@ -244,6 +317,92 @@
 <file path=word/numbering.xml><?xml version="1.0" encoding="utf-8"?>
 <w:numbering xmlns:wpc="http://schemas.microsoft.com/office/word/2010/wordprocessingCanvas" xmlns:mc="http://schemas.openxmlformats.org/markup-compatibility/2006" xmlns:o="urn:schemas-microsoft-com:office:office" xmlns:r="http://schemas.openxmlformats.org/officeDocument/2006/relationships" xmlns:m="http://schemas.openxmlformats.org/officeDocument/2006/math" xmlns:v="urn:schemas-microsoft-com:vml" xmlns:wp14="http://schemas.microsoft.com/office/word/2010/wordprocessingDrawing" xmlns:wp="http://schemas.openxmlformats.org/drawingml/2006/wordprocessingDrawing" xmlns:w10="urn:schemas-microsoft-com:office:word" xmlns:w="http://schemas.openxmlformats.org/wordprocessingml/2006/main" xmlns:w14="http://schemas.microsoft.com/office/word/2010/wordml" xmlns:wpg="http://schemas.microsoft.com/office/word/2010/wordprocessingGroup" xmlns:wpi="http://schemas.microsoft.com/office/word/2010/wordprocessingInk" xmlns:wne="http://schemas.microsoft.com/office/word/2006/wordml" xmlns:wps="http://schemas.microsoft.com/office/word/2010/wordprocessingShape" mc:Ignorable="w14 wp14">
   <w:abstractNum w:abstractNumId="0">
+    <w:nsid w:val="0388263D"/>
+    <w:multiLevelType w:val="hybridMultilevel"/>
+    <w:tmpl w:val="369A362C"/>
+    <w:lvl w:ilvl="0" w:tplc="0409000F">
+      <w:start w:val="1"/>
+      <w:numFmt w:val="decimal"/>
+      <w:lvlText w:val="%1."/>
+      <w:lvlJc w:val="left"/>
+      <w:pPr>
+        <w:ind w:left="1440" w:hanging="360"/>
+      </w:pPr>
+    </w:lvl>
+    <w:lvl w:ilvl="1" w:tplc="04090019" w:tentative="1">
+      <w:start w:val="1"/>
+      <w:numFmt w:val="lowerLetter"/>
+      <w:lvlText w:val="%2."/>
+      <w:lvlJc w:val="left"/>
+      <w:pPr>
+        <w:ind w:left="2160" w:hanging="360"/>
+      </w:pPr>
+    </w:lvl>
+    <w:lvl w:ilvl="2" w:tplc="0409001B" w:tentative="1">
+      <w:start w:val="1"/>
+      <w:numFmt w:val="lowerRoman"/>
+      <w:lvlText w:val="%3."/>
+      <w:lvlJc w:val="right"/>
+      <w:pPr>
+        <w:ind w:left="2880" w:hanging="180"/>
+      </w:pPr>
+    </w:lvl>
+    <w:lvl w:ilvl="3" w:tplc="0409000F" w:tentative="1">
+      <w:start w:val="1"/>
+      <w:numFmt w:val="decimal"/>
+      <w:lvlText w:val="%4."/>
+      <w:lvlJc w:val="left"/>
+      <w:pPr>
+        <w:ind w:left="3600" w:hanging="360"/>
+      </w:pPr>
+    </w:lvl>
+    <w:lvl w:ilvl="4" w:tplc="04090019" w:tentative="1">
+      <w:start w:val="1"/>
+      <w:numFmt w:val="lowerLetter"/>
+      <w:lvlText w:val="%5."/>
+      <w:lvlJc w:val="left"/>
+      <w:pPr>
+        <w:ind w:left="4320" w:hanging="360"/>
+      </w:pPr>
+    </w:lvl>
+    <w:lvl w:ilvl="5" w:tplc="0409001B" w:tentative="1">
+      <w:start w:val="1"/>
+      <w:numFmt w:val="lowerRoman"/>
+      <w:lvlText w:val="%6."/>
+      <w:lvlJc w:val="right"/>
+      <w:pPr>
+        <w:ind w:left="5040" w:hanging="180"/>
+      </w:pPr>
+    </w:lvl>
+    <w:lvl w:ilvl="6" w:tplc="0409000F" w:tentative="1">
+      <w:start w:val="1"/>
+      <w:numFmt w:val="decimal"/>
+      <w:lvlText w:val="%7."/>
+      <w:lvlJc w:val="left"/>
+      <w:pPr>
+        <w:ind w:left="5760" w:hanging="360"/>
+      </w:pPr>
+    </w:lvl>
+    <w:lvl w:ilvl="7" w:tplc="04090019" w:tentative="1">
+      <w:start w:val="1"/>
+      <w:numFmt w:val="lowerLetter"/>
+      <w:lvlText w:val="%8."/>
+      <w:lvlJc w:val="left"/>
+      <w:pPr>
+        <w:ind w:left="6480" w:hanging="360"/>
+      </w:pPr>
+    </w:lvl>
+    <w:lvl w:ilvl="8" w:tplc="0409001B" w:tentative="1">
+      <w:start w:val="1"/>
+      <w:numFmt w:val="lowerRoman"/>
+      <w:lvlText w:val="%9."/>
+      <w:lvlJc w:val="right"/>
+      <w:pPr>
+        <w:ind w:left="7200" w:hanging="180"/>
+      </w:pPr>
+    </w:lvl>
+  </w:abstractNum>
+  <w:abstractNum w:abstractNumId="1">
     <w:nsid w:val="35D870FF"/>
     <w:multiLevelType w:val="hybridMultilevel"/>
     <w:tmpl w:val="4C2EEFE8"/>
@@ -356,10 +515,96 @@
       </w:rPr>
     </w:lvl>
   </w:abstractNum>
-  <w:abstractNum w:abstractNumId="1">
+  <w:abstractNum w:abstractNumId="2">
+    <w:nsid w:val="3B555C7C"/>
+    <w:multiLevelType w:val="hybridMultilevel"/>
+    <w:tmpl w:val="AB126B56"/>
+    <w:lvl w:ilvl="0" w:tplc="0409000F">
+      <w:start w:val="1"/>
+      <w:numFmt w:val="decimal"/>
+      <w:lvlText w:val="%1."/>
+      <w:lvlJc w:val="left"/>
+      <w:pPr>
+        <w:ind w:left="720" w:hanging="360"/>
+      </w:pPr>
+    </w:lvl>
+    <w:lvl w:ilvl="1" w:tplc="04090019">
+      <w:start w:val="1"/>
+      <w:numFmt w:val="lowerLetter"/>
+      <w:lvlText w:val="%2."/>
+      <w:lvlJc w:val="left"/>
+      <w:pPr>
+        <w:ind w:left="1440" w:hanging="360"/>
+      </w:pPr>
+    </w:lvl>
+    <w:lvl w:ilvl="2" w:tplc="0409001B" w:tentative="1">
+      <w:start w:val="1"/>
+      <w:numFmt w:val="lowerRoman"/>
+      <w:lvlText w:val="%3."/>
+      <w:lvlJc w:val="right"/>
+      <w:pPr>
+        <w:ind w:left="2160" w:hanging="180"/>
+      </w:pPr>
+    </w:lvl>
+    <w:lvl w:ilvl="3" w:tplc="0409000F" w:tentative="1">
+      <w:start w:val="1"/>
+      <w:numFmt w:val="decimal"/>
+      <w:lvlText w:val="%4."/>
+      <w:lvlJc w:val="left"/>
+      <w:pPr>
+        <w:ind w:left="2880" w:hanging="360"/>
+      </w:pPr>
+    </w:lvl>
+    <w:lvl w:ilvl="4" w:tplc="04090019" w:tentative="1">
+      <w:start w:val="1"/>
+      <w:numFmt w:val="lowerLetter"/>
+      <w:lvlText w:val="%5."/>
+      <w:lvlJc w:val="left"/>
+      <w:pPr>
+        <w:ind w:left="3600" w:hanging="360"/>
+      </w:pPr>
+    </w:lvl>
+    <w:lvl w:ilvl="5" w:tplc="0409001B" w:tentative="1">
+      <w:start w:val="1"/>
+      <w:numFmt w:val="lowerRoman"/>
+      <w:lvlText w:val="%6."/>
+      <w:lvlJc w:val="right"/>
+      <w:pPr>
+        <w:ind w:left="4320" w:hanging="180"/>
+      </w:pPr>
+    </w:lvl>
+    <w:lvl w:ilvl="6" w:tplc="0409000F" w:tentative="1">
+      <w:start w:val="1"/>
+      <w:numFmt w:val="decimal"/>
+      <w:lvlText w:val="%7."/>
+      <w:lvlJc w:val="left"/>
+      <w:pPr>
+        <w:ind w:left="5040" w:hanging="360"/>
+      </w:pPr>
+    </w:lvl>
+    <w:lvl w:ilvl="7" w:tplc="04090019" w:tentative="1">
+      <w:start w:val="1"/>
+      <w:numFmt w:val="lowerLetter"/>
+      <w:lvlText w:val="%8."/>
+      <w:lvlJc w:val="left"/>
+      <w:pPr>
+        <w:ind w:left="5760" w:hanging="360"/>
+      </w:pPr>
+    </w:lvl>
+    <w:lvl w:ilvl="8" w:tplc="0409001B" w:tentative="1">
+      <w:start w:val="1"/>
+      <w:numFmt w:val="lowerRoman"/>
+      <w:lvlText w:val="%9."/>
+      <w:lvlJc w:val="right"/>
+      <w:pPr>
+        <w:ind w:left="6480" w:hanging="180"/>
+      </w:pPr>
+    </w:lvl>
+  </w:abstractNum>
+  <w:abstractNum w:abstractNumId="3">
     <w:nsid w:val="7BBB77D3"/>
     <w:multiLevelType w:val="hybridMultilevel"/>
-    <w:tmpl w:val="7F6CD2F2"/>
+    <w:tmpl w:val="5EA42F14"/>
     <w:lvl w:ilvl="0" w:tplc="04090001">
       <w:start w:val="1"/>
       <w:numFmt w:val="bullet"/>
@@ -470,10 +715,16 @@
     </w:lvl>
   </w:abstractNum>
   <w:num w:numId="1">
+    <w:abstractNumId w:val="1"/>
+  </w:num>
+  <w:num w:numId="2">
+    <w:abstractNumId w:val="3"/>
+  </w:num>
+  <w:num w:numId="3">
     <w:abstractNumId w:val="0"/>
   </w:num>
-  <w:num w:numId="2">
-    <w:abstractNumId w:val="1"/>
+  <w:num w:numId="4">
+    <w:abstractNumId w:val="2"/>
   </w:num>
 </w:numbering>
 </file>

</xml_diff>